<commit_message>
add json as well as save and load
</commit_message>
<xml_diff>
--- a/COMP 1004.docx
+++ b/COMP 1004.docx
@@ -1,6 +1,6 @@
 
 <file path=word/document.xml><?xml version="1.0" encoding="utf-8"?>
-<w:document xmlns:wpc="http://schemas.microsoft.com/office/word/2010/wordprocessingCanvas" xmlns:cx="http://schemas.microsoft.com/office/drawing/2014/chartex" xmlns:cx1="http://schemas.microsoft.com/office/drawing/2015/9/8/chartex" xmlns:cx2="http://schemas.microsoft.com/office/drawing/2015/10/21/chartex" xmlns:cx3="http://schemas.microsoft.com/office/drawing/2016/5/9/chartex" xmlns:cx4="http://schemas.microsoft.com/office/drawing/2016/5/10/chartex" xmlns:cx5="http://schemas.microsoft.com/office/drawing/2016/5/11/chartex" xmlns:cx6="http://schemas.microsoft.com/office/drawing/2016/5/12/chartex" xmlns:cx7="http://schemas.microsoft.com/office/drawing/2016/5/13/chartex" xmlns:cx8="http://schemas.microsoft.com/office/drawing/2016/5/14/chartex" xmlns:mc="http://schemas.openxmlformats.org/markup-compatibility/2006" xmlns:aink="http://schemas.microsoft.com/office/drawing/2016/ink" xmlns:am3d="http://schemas.microsoft.com/office/drawing/2017/model3d" xmlns:o="urn:schemas-microsoft-com:office:office" xmlns:oel="http://schemas.microsoft.com/office/2019/extlst" xmlns:r="http://schemas.openxmlformats.org/officeDocument/2006/relationships" xmlns:m="http://schemas.openxmlformats.org/officeDocument/2006/math" xmlns:v="urn:schemas-microsoft-com:vml" xmlns:wp14="http://schemas.microsoft.com/office/word/2010/wordprocessingDrawing" xmlns:wp="http://schemas.openxmlformats.org/drawingml/2006/wordprocessingDrawing" xmlns:w10="urn:schemas-microsoft-com:office:word" xmlns:w="http://schemas.openxmlformats.org/wordprocessingml/2006/main" xmlns:w14="http://schemas.microsoft.com/office/word/2010/wordml" xmlns:w15="http://schemas.microsoft.com/office/word/2012/wordml" xmlns:w16cex="http://schemas.microsoft.com/office/word/2018/wordml/cex" xmlns:w16cid="http://schemas.microsoft.com/office/word/2016/wordml/cid" xmlns:w16="http://schemas.microsoft.com/office/word/2018/wordml" xmlns:w16sdtdh="http://schemas.microsoft.com/office/word/2020/wordml/sdtdatahash" xmlns:w16se="http://schemas.microsoft.com/office/word/2015/wordml/symex" xmlns:wpg="http://schemas.microsoft.com/office/word/2010/wordprocessingGroup" xmlns:wpi="http://schemas.microsoft.com/office/word/2010/wordprocessingInk" xmlns:wne="http://schemas.microsoft.com/office/word/2006/wordml" xmlns:wps="http://schemas.microsoft.com/office/word/2010/wordprocessingShape" mc:Ignorable="w14 w15 w16se w16cid w16 w16cex w16sdtdh wp14">
+<w:document xmlns:wpc="http://schemas.microsoft.com/office/word/2010/wordprocessingCanvas" xmlns:cx="http://schemas.microsoft.com/office/drawing/2014/chartex" xmlns:cx1="http://schemas.microsoft.com/office/drawing/2015/9/8/chartex" xmlns:cx2="http://schemas.microsoft.com/office/drawing/2015/10/21/chartex" xmlns:cx3="http://schemas.microsoft.com/office/drawing/2016/5/9/chartex" xmlns:cx4="http://schemas.microsoft.com/office/drawing/2016/5/10/chartex" xmlns:cx5="http://schemas.microsoft.com/office/drawing/2016/5/11/chartex" xmlns:cx6="http://schemas.microsoft.com/office/drawing/2016/5/12/chartex" xmlns:cx7="http://schemas.microsoft.com/office/drawing/2016/5/13/chartex" xmlns:cx8="http://schemas.microsoft.com/office/drawing/2016/5/14/chartex" xmlns:mc="http://schemas.openxmlformats.org/markup-compatibility/2006" xmlns:aink="http://schemas.microsoft.com/office/drawing/2016/ink" xmlns:am3d="http://schemas.microsoft.com/office/drawing/2017/model3d" xmlns:o="urn:schemas-microsoft-com:office:office" xmlns:oel="http://schemas.microsoft.com/office/2019/extlst" xmlns:r="http://schemas.openxmlformats.org/officeDocument/2006/relationships" xmlns:m="http://schemas.openxmlformats.org/officeDocument/2006/math" xmlns:v="urn:schemas-microsoft-com:vml" xmlns:wp14="http://schemas.microsoft.com/office/word/2010/wordprocessingDrawing" xmlns:wp="http://schemas.openxmlformats.org/drawingml/2006/wordprocessingDrawing" xmlns:w10="urn:schemas-microsoft-com:office:word" xmlns:w="http://schemas.openxmlformats.org/wordprocessingml/2006/main" xmlns:w14="http://schemas.microsoft.com/office/word/2010/wordml" xmlns:w15="http://schemas.microsoft.com/office/word/2012/wordml" xmlns:w16cex="http://schemas.microsoft.com/office/word/2018/wordml/cex" xmlns:w16cid="http://schemas.microsoft.com/office/word/2016/wordml/cid" xmlns:w16="http://schemas.microsoft.com/office/word/2018/wordml" xmlns:w16du="http://schemas.microsoft.com/office/word/2023/wordml/word16du" xmlns:w16sdtdh="http://schemas.microsoft.com/office/word/2020/wordml/sdtdatahash" xmlns:w16se="http://schemas.microsoft.com/office/word/2015/wordml/symex" xmlns:wpg="http://schemas.microsoft.com/office/word/2010/wordprocessingGroup" xmlns:wpi="http://schemas.microsoft.com/office/word/2010/wordprocessingInk" xmlns:wne="http://schemas.microsoft.com/office/word/2006/wordml" xmlns:wps="http://schemas.microsoft.com/office/word/2010/wordprocessingShape" mc:Ignorable="w14 w15 w16se w16cid w16 w16cex w16sdtdh w16du wp14">
   <w:body>
     <w:p>
       <w:pPr>
@@ -1310,6 +1310,180 @@
           </w:p>
         </w:tc>
       </w:tr>
+      <w:tr>
+        <w:trPr>
+          <w:trHeight w:val="58"/>
+        </w:trPr>
+        <w:tc>
+          <w:tcPr>
+            <w:cnfStyle w:val="001000000000" w:firstRow="0" w:lastRow="0" w:firstColumn="1" w:lastColumn="0" w:oddVBand="0" w:evenVBand="0" w:oddHBand="0" w:evenHBand="0" w:firstRowFirstColumn="0" w:firstRowLastColumn="0" w:lastRowFirstColumn="0" w:lastRowLastColumn="0"/>
+            <w:tcW w:w="1125" w:type="dxa"/>
+          </w:tcPr>
+          <w:p>
+            <w:pPr>
+              <w:pStyle w:val="NoSpacing"/>
+              <w:jc w:val="center"/>
+              <w:rPr>
+                <w:sz w:val="25"/>
+                <w:szCs w:val="25"/>
+              </w:rPr>
+            </w:pPr>
+            <w:r>
+              <w:rPr>
+                <w:sz w:val="25"/>
+                <w:szCs w:val="25"/>
+              </w:rPr>
+              <w:t>6</w:t>
+            </w:r>
+          </w:p>
+        </w:tc>
+        <w:tc>
+          <w:tcPr>
+            <w:tcW w:w="1535" w:type="dxa"/>
+          </w:tcPr>
+          <w:p>
+            <w:pPr>
+              <w:pStyle w:val="NoSpacing"/>
+              <w:cnfStyle w:val="000000000000" w:firstRow="0" w:lastRow="0" w:firstColumn="0" w:lastColumn="0" w:oddVBand="0" w:evenVBand="0" w:oddHBand="0" w:evenHBand="0" w:firstRowFirstColumn="0" w:firstRowLastColumn="0" w:lastRowFirstColumn="0" w:lastRowLastColumn="0"/>
+              <w:rPr>
+                <w:sz w:val="25"/>
+                <w:szCs w:val="25"/>
+              </w:rPr>
+            </w:pPr>
+          </w:p>
+        </w:tc>
+        <w:tc>
+          <w:tcPr>
+            <w:tcW w:w="6528" w:type="dxa"/>
+          </w:tcPr>
+          <w:p>
+            <w:pPr>
+              <w:pStyle w:val="NoSpacing"/>
+              <w:cnfStyle w:val="000000000000" w:firstRow="0" w:lastRow="0" w:firstColumn="0" w:lastColumn="0" w:oddVBand="0" w:evenVBand="0" w:oddHBand="0" w:evenHBand="0" w:firstRowFirstColumn="0" w:firstRowLastColumn="0" w:lastRowFirstColumn="0" w:lastRowLastColumn="0"/>
+              <w:rPr>
+                <w:sz w:val="24"/>
+                <w:szCs w:val="24"/>
+              </w:rPr>
+            </w:pPr>
+          </w:p>
+        </w:tc>
+      </w:tr>
+      <w:tr>
+        <w:trPr>
+          <w:trHeight w:val="58"/>
+        </w:trPr>
+        <w:tc>
+          <w:tcPr>
+            <w:cnfStyle w:val="001000000000" w:firstRow="0" w:lastRow="0" w:firstColumn="1" w:lastColumn="0" w:oddVBand="0" w:evenVBand="0" w:oddHBand="0" w:evenHBand="0" w:firstRowFirstColumn="0" w:firstRowLastColumn="0" w:lastRowFirstColumn="0" w:lastRowLastColumn="0"/>
+            <w:tcW w:w="1125" w:type="dxa"/>
+          </w:tcPr>
+          <w:p>
+            <w:pPr>
+              <w:pStyle w:val="NoSpacing"/>
+              <w:jc w:val="center"/>
+              <w:rPr>
+                <w:sz w:val="25"/>
+                <w:szCs w:val="25"/>
+              </w:rPr>
+            </w:pPr>
+            <w:r>
+              <w:rPr>
+                <w:sz w:val="25"/>
+                <w:szCs w:val="25"/>
+              </w:rPr>
+              <w:t>7</w:t>
+            </w:r>
+          </w:p>
+        </w:tc>
+        <w:tc>
+          <w:tcPr>
+            <w:tcW w:w="1535" w:type="dxa"/>
+          </w:tcPr>
+          <w:p>
+            <w:pPr>
+              <w:pStyle w:val="NoSpacing"/>
+              <w:cnfStyle w:val="000000000000" w:firstRow="0" w:lastRow="0" w:firstColumn="0" w:lastColumn="0" w:oddVBand="0" w:evenVBand="0" w:oddHBand="0" w:evenHBand="0" w:firstRowFirstColumn="0" w:firstRowLastColumn="0" w:lastRowFirstColumn="0" w:lastRowLastColumn="0"/>
+              <w:rPr>
+                <w:sz w:val="25"/>
+                <w:szCs w:val="25"/>
+              </w:rPr>
+            </w:pPr>
+          </w:p>
+        </w:tc>
+        <w:tc>
+          <w:tcPr>
+            <w:tcW w:w="6528" w:type="dxa"/>
+          </w:tcPr>
+          <w:p>
+            <w:pPr>
+              <w:pStyle w:val="NoSpacing"/>
+              <w:cnfStyle w:val="000000000000" w:firstRow="0" w:lastRow="0" w:firstColumn="0" w:lastColumn="0" w:oddVBand="0" w:evenVBand="0" w:oddHBand="0" w:evenHBand="0" w:firstRowFirstColumn="0" w:firstRowLastColumn="0" w:lastRowFirstColumn="0" w:lastRowLastColumn="0"/>
+              <w:rPr>
+                <w:sz w:val="24"/>
+                <w:szCs w:val="24"/>
+              </w:rPr>
+            </w:pPr>
+          </w:p>
+        </w:tc>
+      </w:tr>
+      <w:tr>
+        <w:trPr>
+          <w:trHeight w:val="58"/>
+        </w:trPr>
+        <w:tc>
+          <w:tcPr>
+            <w:cnfStyle w:val="001000000000" w:firstRow="0" w:lastRow="0" w:firstColumn="1" w:lastColumn="0" w:oddVBand="0" w:evenVBand="0" w:oddHBand="0" w:evenHBand="0" w:firstRowFirstColumn="0" w:firstRowLastColumn="0" w:lastRowFirstColumn="0" w:lastRowLastColumn="0"/>
+            <w:tcW w:w="1125" w:type="dxa"/>
+          </w:tcPr>
+          <w:p>
+            <w:pPr>
+              <w:pStyle w:val="NoSpacing"/>
+              <w:jc w:val="center"/>
+              <w:rPr>
+                <w:sz w:val="25"/>
+                <w:szCs w:val="25"/>
+              </w:rPr>
+            </w:pPr>
+            <w:r>
+              <w:rPr>
+                <w:sz w:val="25"/>
+                <w:szCs w:val="25"/>
+              </w:rPr>
+              <w:t>8</w:t>
+            </w:r>
+          </w:p>
+        </w:tc>
+        <w:tc>
+          <w:tcPr>
+            <w:tcW w:w="1535" w:type="dxa"/>
+          </w:tcPr>
+          <w:p>
+            <w:pPr>
+              <w:pStyle w:val="NoSpacing"/>
+              <w:cnfStyle w:val="000000000000" w:firstRow="0" w:lastRow="0" w:firstColumn="0" w:lastColumn="0" w:oddVBand="0" w:evenVBand="0" w:oddHBand="0" w:evenHBand="0" w:firstRowFirstColumn="0" w:firstRowLastColumn="0" w:lastRowFirstColumn="0" w:lastRowLastColumn="0"/>
+              <w:rPr>
+                <w:sz w:val="25"/>
+                <w:szCs w:val="25"/>
+              </w:rPr>
+            </w:pPr>
+          </w:p>
+        </w:tc>
+        <w:tc>
+          <w:tcPr>
+            <w:tcW w:w="6528" w:type="dxa"/>
+          </w:tcPr>
+          <w:p>
+            <w:pPr>
+              <w:pStyle w:val="NoSpacing"/>
+              <w:cnfStyle w:val="000000000000" w:firstRow="0" w:lastRow="0" w:firstColumn="0" w:lastColumn="0" w:oddVBand="0" w:evenVBand="0" w:oddHBand="0" w:evenHBand="0" w:firstRowFirstColumn="0" w:firstRowLastColumn="0" w:lastRowFirstColumn="0" w:lastRowLastColumn="0"/>
+              <w:rPr>
+                <w:sz w:val="24"/>
+                <w:szCs w:val="24"/>
+              </w:rPr>
+            </w:pPr>
+          </w:p>
+        </w:tc>
+      </w:tr>
     </w:tbl>
     <w:p>
       <w:pPr>
@@ -2251,6 +2425,7 @@
           <w:lang w:eastAsia="en-MY"/>
           <w14:ligatures w14:val="none"/>
         </w:rPr>
+        <w:lastRenderedPageBreak/>
         <w:drawing>
           <wp:inline distT="0" distB="0" distL="0" distR="0" wp14:anchorId="7DA9EB97" wp14:editId="34FC6A51">
             <wp:extent cx="5731510" cy="4663440"/>
@@ -2607,16 +2782,7 @@
             <w:sz w:val="27"/>
             <w:szCs w:val="27"/>
           </w:rPr>
-          <w:t>https://www.studytonight.com/3d-game-</w:t>
-        </w:r>
-        <w:r>
-          <w:rPr>
-            <w:rStyle w:val="Hyperlink"/>
-            <w:sz w:val="27"/>
-            <w:szCs w:val="27"/>
-          </w:rPr>
-          <w:lastRenderedPageBreak/>
-          <w:t>engineering-with-unity/game-development-models#:~:text=In%20Game%20development%2C%20the%20typical</w:t>
+          <w:t>https://www.studytonight.com/3d-game-engineering-with-unity/game-development-models#:~:text=In%20Game%20development%2C%20the%20typical</w:t>
         </w:r>
       </w:hyperlink>
       <w:r>
@@ -2680,7 +2846,7 @@
 </file>
 
 <file path=word/numbering.xml><?xml version="1.0" encoding="utf-8"?>
-<w:numbering xmlns:wpc="http://schemas.microsoft.com/office/word/2010/wordprocessingCanvas" xmlns:cx="http://schemas.microsoft.com/office/drawing/2014/chartex" xmlns:cx1="http://schemas.microsoft.com/office/drawing/2015/9/8/chartex" xmlns:cx2="http://schemas.microsoft.com/office/drawing/2015/10/21/chartex" xmlns:cx3="http://schemas.microsoft.com/office/drawing/2016/5/9/chartex" xmlns:cx4="http://schemas.microsoft.com/office/drawing/2016/5/10/chartex" xmlns:cx5="http://schemas.microsoft.com/office/drawing/2016/5/11/chartex" xmlns:cx6="http://schemas.microsoft.com/office/drawing/2016/5/12/chartex" xmlns:cx7="http://schemas.microsoft.com/office/drawing/2016/5/13/chartex" xmlns:cx8="http://schemas.microsoft.com/office/drawing/2016/5/14/chartex" xmlns:mc="http://schemas.openxmlformats.org/markup-compatibility/2006" xmlns:aink="http://schemas.microsoft.com/office/drawing/2016/ink" xmlns:am3d="http://schemas.microsoft.com/office/drawing/2017/model3d" xmlns:o="urn:schemas-microsoft-com:office:office" xmlns:oel="http://schemas.microsoft.com/office/2019/extlst" xmlns:r="http://schemas.openxmlformats.org/officeDocument/2006/relationships" xmlns:m="http://schemas.openxmlformats.org/officeDocument/2006/math" xmlns:v="urn:schemas-microsoft-com:vml" xmlns:wp14="http://schemas.microsoft.com/office/word/2010/wordprocessingDrawing" xmlns:wp="http://schemas.openxmlformats.org/drawingml/2006/wordprocessingDrawing" xmlns:w10="urn:schemas-microsoft-com:office:word" xmlns:w="http://schemas.openxmlformats.org/wordprocessingml/2006/main" xmlns:w14="http://schemas.microsoft.com/office/word/2010/wordml" xmlns:w15="http://schemas.microsoft.com/office/word/2012/wordml" xmlns:w16cex="http://schemas.microsoft.com/office/word/2018/wordml/cex" xmlns:w16cid="http://schemas.microsoft.com/office/word/2016/wordml/cid" xmlns:w16="http://schemas.microsoft.com/office/word/2018/wordml" xmlns:w16sdtdh="http://schemas.microsoft.com/office/word/2020/wordml/sdtdatahash" xmlns:w16se="http://schemas.microsoft.com/office/word/2015/wordml/symex" xmlns:wpg="http://schemas.microsoft.com/office/word/2010/wordprocessingGroup" xmlns:wpi="http://schemas.microsoft.com/office/word/2010/wordprocessingInk" xmlns:wne="http://schemas.microsoft.com/office/word/2006/wordml" xmlns:wps="http://schemas.microsoft.com/office/word/2010/wordprocessingShape" mc:Ignorable="w14 w15 w16se w16cid w16 w16cex w16sdtdh wp14">
+<w:numbering xmlns:wpc="http://schemas.microsoft.com/office/word/2010/wordprocessingCanvas" xmlns:cx="http://schemas.microsoft.com/office/drawing/2014/chartex" xmlns:cx1="http://schemas.microsoft.com/office/drawing/2015/9/8/chartex" xmlns:cx2="http://schemas.microsoft.com/office/drawing/2015/10/21/chartex" xmlns:cx3="http://schemas.microsoft.com/office/drawing/2016/5/9/chartex" xmlns:cx4="http://schemas.microsoft.com/office/drawing/2016/5/10/chartex" xmlns:cx5="http://schemas.microsoft.com/office/drawing/2016/5/11/chartex" xmlns:cx6="http://schemas.microsoft.com/office/drawing/2016/5/12/chartex" xmlns:cx7="http://schemas.microsoft.com/office/drawing/2016/5/13/chartex" xmlns:cx8="http://schemas.microsoft.com/office/drawing/2016/5/14/chartex" xmlns:mc="http://schemas.openxmlformats.org/markup-compatibility/2006" xmlns:aink="http://schemas.microsoft.com/office/drawing/2016/ink" xmlns:am3d="http://schemas.microsoft.com/office/drawing/2017/model3d" xmlns:o="urn:schemas-microsoft-com:office:office" xmlns:oel="http://schemas.microsoft.com/office/2019/extlst" xmlns:r="http://schemas.openxmlformats.org/officeDocument/2006/relationships" xmlns:m="http://schemas.openxmlformats.org/officeDocument/2006/math" xmlns:v="urn:schemas-microsoft-com:vml" xmlns:wp14="http://schemas.microsoft.com/office/word/2010/wordprocessingDrawing" xmlns:wp="http://schemas.openxmlformats.org/drawingml/2006/wordprocessingDrawing" xmlns:w10="urn:schemas-microsoft-com:office:word" xmlns:w="http://schemas.openxmlformats.org/wordprocessingml/2006/main" xmlns:w14="http://schemas.microsoft.com/office/word/2010/wordml" xmlns:w15="http://schemas.microsoft.com/office/word/2012/wordml" xmlns:w16cex="http://schemas.microsoft.com/office/word/2018/wordml/cex" xmlns:w16cid="http://schemas.microsoft.com/office/word/2016/wordml/cid" xmlns:w16="http://schemas.microsoft.com/office/word/2018/wordml" xmlns:w16du="http://schemas.microsoft.com/office/word/2023/wordml/word16du" xmlns:w16sdtdh="http://schemas.microsoft.com/office/word/2020/wordml/sdtdatahash" xmlns:w16se="http://schemas.microsoft.com/office/word/2015/wordml/symex" xmlns:wpg="http://schemas.microsoft.com/office/word/2010/wordprocessingGroup" xmlns:wpi="http://schemas.microsoft.com/office/word/2010/wordprocessingInk" xmlns:wne="http://schemas.microsoft.com/office/word/2006/wordml" xmlns:wps="http://schemas.microsoft.com/office/word/2010/wordprocessingShape" mc:Ignorable="w14 w15 w16se w16cid w16 w16cex w16sdtdh w16du wp14">
   <w:abstractNum w:abstractNumId="0" w15:restartNumberingAfterBreak="0">
     <w:nsid w:val="07C41687"/>
     <w:multiLevelType w:val="multilevel"/>
@@ -4193,7 +4359,7 @@
 </file>
 
 <file path=word/styles.xml><?xml version="1.0" encoding="utf-8"?>
-<w:styles xmlns:mc="http://schemas.openxmlformats.org/markup-compatibility/2006" xmlns:r="http://schemas.openxmlformats.org/officeDocument/2006/relationships" xmlns:w="http://schemas.openxmlformats.org/wordprocessingml/2006/main" xmlns:w14="http://schemas.microsoft.com/office/word/2010/wordml" xmlns:w15="http://schemas.microsoft.com/office/word/2012/wordml" xmlns:w16cex="http://schemas.microsoft.com/office/word/2018/wordml/cex" xmlns:w16cid="http://schemas.microsoft.com/office/word/2016/wordml/cid" xmlns:w16="http://schemas.microsoft.com/office/word/2018/wordml" xmlns:w16sdtdh="http://schemas.microsoft.com/office/word/2020/wordml/sdtdatahash" xmlns:w16se="http://schemas.microsoft.com/office/word/2015/wordml/symex" mc:Ignorable="w14 w15 w16se w16cid w16 w16cex w16sdtdh">
+<w:styles xmlns:mc="http://schemas.openxmlformats.org/markup-compatibility/2006" xmlns:r="http://schemas.openxmlformats.org/officeDocument/2006/relationships" xmlns:w="http://schemas.openxmlformats.org/wordprocessingml/2006/main" xmlns:w14="http://schemas.microsoft.com/office/word/2010/wordml" xmlns:w15="http://schemas.microsoft.com/office/word/2012/wordml" xmlns:w16cex="http://schemas.microsoft.com/office/word/2018/wordml/cex" xmlns:w16cid="http://schemas.microsoft.com/office/word/2016/wordml/cid" xmlns:w16="http://schemas.microsoft.com/office/word/2018/wordml" xmlns:w16du="http://schemas.microsoft.com/office/word/2023/wordml/word16du" xmlns:w16sdtdh="http://schemas.microsoft.com/office/word/2020/wordml/sdtdatahash" xmlns:w16se="http://schemas.microsoft.com/office/word/2015/wordml/symex" mc:Ignorable="w14 w15 w16se w16cid w16 w16cex w16sdtdh w16du">
   <w:docDefaults>
     <w:rPrDefault>
       <w:rPr>

</xml_diff>